<commit_message>
update pd back log
</commit_message>
<xml_diff>
--- a/AllDocumentation/Backlog and tasks/Product Backlog SEP2.docx
+++ b/AllDocumentation/Backlog and tasks/Product Backlog SEP2.docx
@@ -4,7 +4,7 @@
   <w:body>
     <w:p>
       <w:pPr>
-        <w:pStyle w:val="Titlu"/>
+        <w:pStyle w:val="Title"/>
         <w:jc w:val="center"/>
         <w:rPr>
           <w:lang w:val="fr-FR"/>
@@ -43,17 +43,8 @@
           <w:sz w:val="48"/>
           <w:lang w:val="fr-FR"/>
         </w:rPr>
-        <w:t xml:space="preserve">Group 4 </w:t>
+        <w:t>Group 4 Vibe</w:t>
       </w:r>
-      <w:proofErr w:type="spellStart"/>
-      <w:r>
-        <w:rPr>
-          <w:sz w:val="48"/>
-          <w:lang w:val="fr-FR"/>
-        </w:rPr>
-        <w:t>Vibe</w:t>
-      </w:r>
-      <w:proofErr w:type="spellEnd"/>
       <w:r>
         <w:rPr>
           <w:rFonts w:ascii="Segoe UI Symbol" w:hAnsi="Segoe UI Symbol" w:cs="Segoe UI Symbol"/>
@@ -86,7 +77,7 @@
     </w:p>
     <w:p>
       <w:pPr>
-        <w:pStyle w:val="Titlu1"/>
+        <w:pStyle w:val="Heading1"/>
         <w:rPr>
           <w:noProof/>
           <w:lang w:val="en-US"/>
@@ -102,7 +93,7 @@
     </w:p>
     <w:tbl>
       <w:tblPr>
-        <w:tblStyle w:val="Tabelgril4-Accentuare1"/>
+        <w:tblStyle w:val="GridTable4-Accent1"/>
         <w:tblW w:w="9634" w:type="dxa"/>
         <w:tblLook w:val="04A0" w:firstRow="1" w:lastRow="0" w:firstColumn="1" w:lastColumn="0" w:noHBand="0" w:noVBand="1"/>
       </w:tblPr>
@@ -350,16 +341,8 @@
               <w:rPr>
                 <w:lang w:val="en-US"/>
               </w:rPr>
-              <w:t>Maria-</w:t>
-            </w:r>
-            <w:proofErr w:type="spellStart"/>
-            <w:r>
-              <w:rPr>
-                <w:lang w:val="en-US"/>
-              </w:rPr>
-              <w:t>Elisabeta</w:t>
-            </w:r>
-            <w:proofErr w:type="spellEnd"/>
+              <w:t>Maria-Elisabeta</w:t>
+            </w:r>
           </w:p>
         </w:tc>
         <w:tc>
@@ -377,7 +360,7 @@
               <w:rPr>
                 <w:lang w:val="en-US"/>
               </w:rPr>
-              <w:t>Not started</w:t>
+              <w:t>Done</w:t>
             </w:r>
           </w:p>
         </w:tc>
@@ -485,16 +468,8 @@
               <w:rPr>
                 <w:lang w:val="en-US"/>
               </w:rPr>
-              <w:t>Maria-</w:t>
-            </w:r>
-            <w:proofErr w:type="spellStart"/>
-            <w:r>
-              <w:rPr>
-                <w:lang w:val="en-US"/>
-              </w:rPr>
-              <w:t>Elisabeta</w:t>
-            </w:r>
-            <w:proofErr w:type="spellEnd"/>
+              <w:t>Maria-Elisabeta</w:t>
+            </w:r>
           </w:p>
         </w:tc>
         <w:tc>
@@ -512,7 +487,7 @@
               <w:rPr>
                 <w:lang w:val="en-US"/>
               </w:rPr>
-              <w:t>Started</w:t>
+              <w:t>Done</w:t>
             </w:r>
           </w:p>
         </w:tc>
@@ -753,7 +728,7 @@
               <w:rPr>
                 <w:lang w:val="en-US"/>
               </w:rPr>
-              <w:t>Started</w:t>
+              <w:t>Done</w:t>
             </w:r>
           </w:p>
         </w:tc>
@@ -1109,16 +1084,8 @@
               <w:rPr>
                 <w:lang w:val="en-US"/>
               </w:rPr>
-              <w:t>Maria-</w:t>
-            </w:r>
-            <w:proofErr w:type="spellStart"/>
-            <w:r>
-              <w:rPr>
-                <w:lang w:val="en-US"/>
-              </w:rPr>
-              <w:t>Elisabeta</w:t>
-            </w:r>
-            <w:proofErr w:type="spellEnd"/>
+              <w:t>Maria-Elisabeta</w:t>
+            </w:r>
           </w:p>
         </w:tc>
         <w:tc>
@@ -1136,7 +1103,7 @@
               <w:rPr>
                 <w:lang w:val="en-US"/>
               </w:rPr>
-              <w:t>Started</w:t>
+              <w:t>Done</w:t>
             </w:r>
           </w:p>
         </w:tc>
@@ -2037,16 +2004,8 @@
               <w:rPr>
                 <w:lang w:val="en-US"/>
               </w:rPr>
-              <w:t>Maria-</w:t>
-            </w:r>
-            <w:proofErr w:type="spellStart"/>
-            <w:r>
-              <w:rPr>
-                <w:lang w:val="en-US"/>
-              </w:rPr>
-              <w:t>Elisabeta</w:t>
-            </w:r>
-            <w:proofErr w:type="spellEnd"/>
+              <w:t>Maria-Elisabeta</w:t>
+            </w:r>
           </w:p>
         </w:tc>
         <w:tc>
@@ -2536,16 +2495,8 @@
               <w:rPr>
                 <w:lang w:val="en-US"/>
               </w:rPr>
-              <w:t>Maria-</w:t>
-            </w:r>
-            <w:proofErr w:type="spellStart"/>
-            <w:r>
-              <w:rPr>
-                <w:lang w:val="en-US"/>
-              </w:rPr>
-              <w:t>Elisabeta</w:t>
-            </w:r>
-            <w:proofErr w:type="spellEnd"/>
+              <w:t>Maria-Elisabeta</w:t>
+            </w:r>
           </w:p>
         </w:tc>
         <w:tc>
@@ -2571,7 +2522,7 @@
     </w:tbl>
     <w:p>
       <w:pPr>
-        <w:pStyle w:val="Titlu1"/>
+        <w:pStyle w:val="Heading1"/>
         <w:rPr>
           <w:lang w:val="en-US"/>
         </w:rPr>
@@ -2585,7 +2536,7 @@
     </w:p>
     <w:p>
       <w:pPr>
-        <w:pStyle w:val="Listparagraf"/>
+        <w:pStyle w:val="ListParagraph"/>
         <w:numPr>
           <w:ilvl w:val="0"/>
           <w:numId w:val="3"/>
@@ -2604,7 +2555,7 @@
     </w:p>
     <w:p>
       <w:pPr>
-        <w:pStyle w:val="Listparagraf"/>
+        <w:pStyle w:val="ListParagraph"/>
         <w:numPr>
           <w:ilvl w:val="0"/>
           <w:numId w:val="3"/>
@@ -2689,7 +2640,7 @@
     <w:lvl w:ilvl="0">
       <w:start w:val="1"/>
       <w:numFmt w:val="decimal"/>
-      <w:pStyle w:val="Listnumerotat"/>
+      <w:pStyle w:val="ListNumber"/>
       <w:lvlText w:val="%1."/>
       <w:lvlJc w:val="left"/>
       <w:pPr>
@@ -2707,7 +2658,7 @@
     <w:lvl w:ilvl="0">
       <w:start w:val="1"/>
       <w:numFmt w:val="bullet"/>
-      <w:pStyle w:val="Listcumarcatori"/>
+      <w:pStyle w:val="ListBullet"/>
       <w:lvlText w:val=""/>
       <w:lvlJc w:val="left"/>
       <w:pPr>
@@ -3229,11 +3180,11 @@
       <w:lang w:val="da-DK"/>
     </w:rPr>
   </w:style>
-  <w:style w:type="paragraph" w:styleId="Titlu1">
+  <w:style w:type="paragraph" w:styleId="Heading1">
     <w:name w:val="heading 1"/>
     <w:basedOn w:val="Normal"/>
     <w:next w:val="Normal"/>
-    <w:link w:val="Titlu1Caracter"/>
+    <w:link w:val="Heading1Char"/>
     <w:uiPriority w:val="9"/>
     <w:qFormat/>
     <w:rsid w:val="001140B9"/>
@@ -3252,11 +3203,11 @@
       <w:szCs w:val="28"/>
     </w:rPr>
   </w:style>
-  <w:style w:type="paragraph" w:styleId="Titlu2">
+  <w:style w:type="paragraph" w:styleId="Heading2">
     <w:name w:val="heading 2"/>
     <w:basedOn w:val="Normal"/>
     <w:next w:val="Normal"/>
-    <w:link w:val="Titlu2Caracter"/>
+    <w:link w:val="Heading2Char"/>
     <w:uiPriority w:val="9"/>
     <w:unhideWhenUsed/>
     <w:qFormat/>
@@ -3276,11 +3227,11 @@
       <w:szCs w:val="26"/>
     </w:rPr>
   </w:style>
-  <w:style w:type="paragraph" w:styleId="Titlu3">
+  <w:style w:type="paragraph" w:styleId="Heading3">
     <w:name w:val="heading 3"/>
     <w:basedOn w:val="Normal"/>
     <w:next w:val="Normal"/>
-    <w:link w:val="Titlu3Caracter"/>
+    <w:link w:val="Heading3Char"/>
     <w:uiPriority w:val="9"/>
     <w:unhideWhenUsed/>
     <w:qFormat/>
@@ -3298,13 +3249,13 @@
       <w:szCs w:val="24"/>
     </w:rPr>
   </w:style>
-  <w:style w:type="character" w:default="1" w:styleId="Fontdeparagrafimplicit">
+  <w:style w:type="character" w:default="1" w:styleId="DefaultParagraphFont">
     <w:name w:val="Default Paragraph Font"/>
     <w:uiPriority w:val="1"/>
     <w:semiHidden/>
     <w:unhideWhenUsed/>
   </w:style>
-  <w:style w:type="table" w:default="1" w:styleId="TabelNormal">
+  <w:style w:type="table" w:default="1" w:styleId="TableNormal">
     <w:name w:val="Normal Table"/>
     <w:uiPriority w:val="99"/>
     <w:semiHidden/>
@@ -3319,17 +3270,17 @@
       </w:tblCellMar>
     </w:tblPr>
   </w:style>
-  <w:style w:type="numbering" w:default="1" w:styleId="FrListare">
+  <w:style w:type="numbering" w:default="1" w:styleId="NoList">
     <w:name w:val="No List"/>
     <w:uiPriority w:val="99"/>
     <w:semiHidden/>
     <w:unhideWhenUsed/>
   </w:style>
-  <w:style w:type="paragraph" w:styleId="Titlu">
+  <w:style w:type="paragraph" w:styleId="Title">
     <w:name w:val="Title"/>
     <w:basedOn w:val="Normal"/>
     <w:next w:val="Normal"/>
-    <w:link w:val="TitluCaracter"/>
+    <w:link w:val="TitleChar"/>
     <w:uiPriority w:val="10"/>
     <w:qFormat/>
     <w:rsid w:val="001140B9"/>
@@ -3349,10 +3300,10 @@
       <w:szCs w:val="52"/>
     </w:rPr>
   </w:style>
-  <w:style w:type="character" w:customStyle="1" w:styleId="TitluCaracter">
-    <w:name w:val="Titlu Caracter"/>
-    <w:basedOn w:val="Fontdeparagrafimplicit"/>
-    <w:link w:val="Titlu"/>
+  <w:style w:type="character" w:customStyle="1" w:styleId="TitleChar">
+    <w:name w:val="Title Char"/>
+    <w:basedOn w:val="DefaultParagraphFont"/>
+    <w:link w:val="Title"/>
     <w:uiPriority w:val="10"/>
     <w:rsid w:val="001140B9"/>
     <w:rPr>
@@ -3364,10 +3315,10 @@
       <w:szCs w:val="52"/>
     </w:rPr>
   </w:style>
-  <w:style w:type="character" w:customStyle="1" w:styleId="Titlu1Caracter">
-    <w:name w:val="Titlu 1 Caracter"/>
-    <w:basedOn w:val="Fontdeparagrafimplicit"/>
-    <w:link w:val="Titlu1"/>
+  <w:style w:type="character" w:customStyle="1" w:styleId="Heading1Char">
+    <w:name w:val="Heading 1 Char"/>
+    <w:basedOn w:val="DefaultParagraphFont"/>
+    <w:link w:val="Heading1"/>
     <w:uiPriority w:val="9"/>
     <w:rsid w:val="001140B9"/>
     <w:rPr>
@@ -3393,7 +3344,7 @@
       <w:rFonts w:ascii="Courier New" w:hAnsi="Courier New"/>
     </w:rPr>
   </w:style>
-  <w:style w:type="paragraph" w:styleId="Listparagraf">
+  <w:style w:type="paragraph" w:styleId="ListParagraph">
     <w:name w:val="List Paragraph"/>
     <w:basedOn w:val="Normal"/>
     <w:uiPriority w:val="34"/>
@@ -3406,17 +3357,17 @@
   </w:style>
   <w:style w:type="character" w:customStyle="1" w:styleId="CodeChar">
     <w:name w:val="Code Char"/>
-    <w:basedOn w:val="Fontdeparagrafimplicit"/>
+    <w:basedOn w:val="DefaultParagraphFont"/>
     <w:link w:val="Code"/>
     <w:rsid w:val="001140B9"/>
     <w:rPr>
       <w:rFonts w:ascii="Courier New" w:hAnsi="Courier New"/>
     </w:rPr>
   </w:style>
-  <w:style w:type="paragraph" w:styleId="Antet">
+  <w:style w:type="paragraph" w:styleId="Header">
     <w:name w:val="header"/>
     <w:basedOn w:val="Normal"/>
-    <w:link w:val="AntetCaracter"/>
+    <w:link w:val="HeaderChar"/>
     <w:uiPriority w:val="99"/>
     <w:semiHidden/>
     <w:unhideWhenUsed/>
@@ -3434,10 +3385,10 @@
       <w:szCs w:val="20"/>
     </w:rPr>
   </w:style>
-  <w:style w:type="character" w:customStyle="1" w:styleId="AntetCaracter">
-    <w:name w:val="Antet Caracter"/>
-    <w:basedOn w:val="Fontdeparagrafimplicit"/>
-    <w:link w:val="Antet"/>
+  <w:style w:type="character" w:customStyle="1" w:styleId="HeaderChar">
+    <w:name w:val="Header Char"/>
+    <w:basedOn w:val="DefaultParagraphFont"/>
+    <w:link w:val="Header"/>
     <w:uiPriority w:val="99"/>
     <w:semiHidden/>
     <w:rsid w:val="0055221A"/>
@@ -3448,10 +3399,10 @@
       <w:lang w:val="da-DK"/>
     </w:rPr>
   </w:style>
-  <w:style w:type="paragraph" w:styleId="Corptext">
+  <w:style w:type="paragraph" w:styleId="BodyText">
     <w:name w:val="Body Text"/>
     <w:basedOn w:val="Normal"/>
-    <w:link w:val="CorptextCaracter"/>
+    <w:link w:val="BodyTextChar"/>
     <w:unhideWhenUsed/>
     <w:rsid w:val="0055221A"/>
     <w:pPr>
@@ -3464,10 +3415,10 @@
       <w:lang w:eastAsia="da-DK"/>
     </w:rPr>
   </w:style>
-  <w:style w:type="character" w:customStyle="1" w:styleId="CorptextCaracter">
-    <w:name w:val="Corp text Caracter"/>
-    <w:basedOn w:val="Fontdeparagrafimplicit"/>
-    <w:link w:val="Corptext"/>
+  <w:style w:type="character" w:customStyle="1" w:styleId="BodyTextChar">
+    <w:name w:val="Body Text Char"/>
+    <w:basedOn w:val="DefaultParagraphFont"/>
+    <w:link w:val="BodyText"/>
     <w:rsid w:val="0055221A"/>
     <w:rPr>
       <w:rFonts w:ascii="Times New Roman" w:eastAsia="Times New Roman" w:hAnsi="Times New Roman" w:cs="Times New Roman"/>
@@ -3476,10 +3427,10 @@
       <w:lang w:eastAsia="da-DK"/>
     </w:rPr>
   </w:style>
-  <w:style w:type="paragraph" w:styleId="TextnBalon">
+  <w:style w:type="paragraph" w:styleId="BalloonText">
     <w:name w:val="Balloon Text"/>
     <w:basedOn w:val="Normal"/>
-    <w:link w:val="TextnBalonCaracter"/>
+    <w:link w:val="BalloonTextChar"/>
     <w:uiPriority w:val="99"/>
     <w:semiHidden/>
     <w:unhideWhenUsed/>
@@ -3493,10 +3444,10 @@
       <w:szCs w:val="16"/>
     </w:rPr>
   </w:style>
-  <w:style w:type="character" w:customStyle="1" w:styleId="TextnBalonCaracter">
-    <w:name w:val="Text în Balon Caracter"/>
-    <w:basedOn w:val="Fontdeparagrafimplicit"/>
-    <w:link w:val="TextnBalon"/>
+  <w:style w:type="character" w:customStyle="1" w:styleId="BalloonTextChar">
+    <w:name w:val="Balloon Text Char"/>
+    <w:basedOn w:val="DefaultParagraphFont"/>
+    <w:link w:val="BalloonText"/>
     <w:uiPriority w:val="99"/>
     <w:semiHidden/>
     <w:rsid w:val="00CD53BE"/>
@@ -3508,7 +3459,7 @@
   </w:style>
   <w:style w:type="character" w:styleId="Hyperlink">
     <w:name w:val="Hyperlink"/>
-    <w:basedOn w:val="Fontdeparagrafimplicit"/>
+    <w:basedOn w:val="DefaultParagraphFont"/>
     <w:uiPriority w:val="99"/>
     <w:unhideWhenUsed/>
     <w:rsid w:val="00FB5054"/>
@@ -3535,7 +3486,7 @@
   </w:style>
   <w:style w:type="character" w:customStyle="1" w:styleId="doclistChar">
     <w:name w:val="doclist Char"/>
-    <w:basedOn w:val="Fontdeparagrafimplicit"/>
+    <w:basedOn w:val="DefaultParagraphFont"/>
     <w:link w:val="doclist"/>
     <w:uiPriority w:val="99"/>
     <w:locked/>
@@ -3578,9 +3529,9 @@
       <w:lang w:eastAsia="da-DK"/>
     </w:rPr>
   </w:style>
-  <w:style w:type="character" w:styleId="MaindescrisHTML">
+  <w:style w:type="character" w:styleId="HTMLTypewriter">
     <w:name w:val="HTML Typewriter"/>
-    <w:basedOn w:val="Fontdeparagrafimplicit"/>
+    <w:basedOn w:val="DefaultParagraphFont"/>
     <w:uiPriority w:val="99"/>
     <w:semiHidden/>
     <w:unhideWhenUsed/>
@@ -3591,9 +3542,9 @@
       <w:szCs w:val="20"/>
     </w:rPr>
   </w:style>
-  <w:style w:type="character" w:styleId="Textsubstituent">
+  <w:style w:type="character" w:styleId="PlaceholderText">
     <w:name w:val="Placeholder Text"/>
-    <w:basedOn w:val="Fontdeparagrafimplicit"/>
+    <w:basedOn w:val="DefaultParagraphFont"/>
     <w:uiPriority w:val="99"/>
     <w:semiHidden/>
     <w:rsid w:val="001E2F1C"/>
@@ -3603,7 +3554,7 @@
   </w:style>
   <w:style w:type="character" w:customStyle="1" w:styleId="codeChar0">
     <w:name w:val="code Char"/>
-    <w:basedOn w:val="Fontdeparagrafimplicit"/>
+    <w:basedOn w:val="DefaultParagraphFont"/>
     <w:link w:val="code0"/>
     <w:semiHidden/>
     <w:locked/>
@@ -3632,10 +3583,10 @@
       <w:lang w:eastAsia="en-GB"/>
     </w:rPr>
   </w:style>
-  <w:style w:type="character" w:customStyle="1" w:styleId="Titlu2Caracter">
-    <w:name w:val="Titlu 2 Caracter"/>
-    <w:basedOn w:val="Fontdeparagrafimplicit"/>
-    <w:link w:val="Titlu2"/>
+  <w:style w:type="character" w:customStyle="1" w:styleId="Heading2Char">
+    <w:name w:val="Heading 2 Char"/>
+    <w:basedOn w:val="DefaultParagraphFont"/>
+    <w:link w:val="Heading2"/>
     <w:uiPriority w:val="9"/>
     <w:rsid w:val="00C73A2E"/>
     <w:rPr>
@@ -3647,7 +3598,7 @@
       <w:szCs w:val="26"/>
     </w:rPr>
   </w:style>
-  <w:style w:type="paragraph" w:styleId="Listcumarcatori">
+  <w:style w:type="paragraph" w:styleId="ListBullet">
     <w:name w:val="List Bullet"/>
     <w:basedOn w:val="Normal"/>
     <w:uiPriority w:val="99"/>
@@ -3660,10 +3611,10 @@
       <w:contextualSpacing/>
     </w:pPr>
   </w:style>
-  <w:style w:type="paragraph" w:styleId="PreformatatHTML">
+  <w:style w:type="paragraph" w:styleId="HTMLPreformatted">
     <w:name w:val="HTML Preformatted"/>
     <w:basedOn w:val="Normal"/>
-    <w:link w:val="PreformatatHTMLCaracter"/>
+    <w:link w:val="HTMLPreformattedChar"/>
     <w:uiPriority w:val="99"/>
     <w:semiHidden/>
     <w:unhideWhenUsed/>
@@ -3696,10 +3647,10 @@
       <w:lang w:val="en-US"/>
     </w:rPr>
   </w:style>
-  <w:style w:type="character" w:customStyle="1" w:styleId="PreformatatHTMLCaracter">
-    <w:name w:val="Preformatat HTML Caracter"/>
-    <w:basedOn w:val="Fontdeparagrafimplicit"/>
-    <w:link w:val="PreformatatHTML"/>
+  <w:style w:type="character" w:customStyle="1" w:styleId="HTMLPreformattedChar">
+    <w:name w:val="HTML Preformatted Char"/>
+    <w:basedOn w:val="DefaultParagraphFont"/>
+    <w:link w:val="HTMLPreformatted"/>
     <w:uiPriority w:val="99"/>
     <w:semiHidden/>
     <w:rsid w:val="007D357D"/>
@@ -3710,7 +3661,7 @@
       <w:lang w:val="en-US"/>
     </w:rPr>
   </w:style>
-  <w:style w:type="paragraph" w:styleId="Listnumerotat">
+  <w:style w:type="paragraph" w:styleId="ListNumber">
     <w:name w:val="List Number"/>
     <w:basedOn w:val="Normal"/>
     <w:uiPriority w:val="99"/>
@@ -3723,10 +3674,10 @@
       <w:contextualSpacing/>
     </w:pPr>
   </w:style>
-  <w:style w:type="character" w:customStyle="1" w:styleId="Titlu3Caracter">
-    <w:name w:val="Titlu 3 Caracter"/>
-    <w:basedOn w:val="Fontdeparagrafimplicit"/>
-    <w:link w:val="Titlu3"/>
+  <w:style w:type="character" w:customStyle="1" w:styleId="Heading3Char">
+    <w:name w:val="Heading 3 Char"/>
+    <w:basedOn w:val="DefaultParagraphFont"/>
+    <w:link w:val="Heading3"/>
     <w:uiPriority w:val="9"/>
     <w:rsid w:val="00AB7BD8"/>
     <w:rPr>
@@ -3737,10 +3688,10 @@
       <w:lang w:val="da-DK"/>
     </w:rPr>
   </w:style>
-  <w:style w:type="paragraph" w:styleId="Textnotdesubsol">
+  <w:style w:type="paragraph" w:styleId="FootnoteText">
     <w:name w:val="footnote text"/>
     <w:basedOn w:val="Normal"/>
-    <w:link w:val="TextnotdesubsolCaracter"/>
+    <w:link w:val="FootnoteTextChar"/>
     <w:semiHidden/>
     <w:unhideWhenUsed/>
     <w:rsid w:val="00D31787"/>
@@ -3754,10 +3705,10 @@
       <w:lang w:val="af-ZA"/>
     </w:rPr>
   </w:style>
-  <w:style w:type="character" w:customStyle="1" w:styleId="TextnotdesubsolCaracter">
-    <w:name w:val="Text notă de subsol Caracter"/>
-    <w:basedOn w:val="Fontdeparagrafimplicit"/>
-    <w:link w:val="Textnotdesubsol"/>
+  <w:style w:type="character" w:customStyle="1" w:styleId="FootnoteTextChar">
+    <w:name w:val="Footnote Text Char"/>
+    <w:basedOn w:val="DefaultParagraphFont"/>
+    <w:link w:val="FootnoteText"/>
     <w:semiHidden/>
     <w:rsid w:val="00D31787"/>
     <w:rPr>
@@ -3767,9 +3718,9 @@
       <w:lang w:val="af-ZA"/>
     </w:rPr>
   </w:style>
-  <w:style w:type="character" w:styleId="Referinnotdesubsol">
+  <w:style w:type="character" w:styleId="FootnoteReference">
     <w:name w:val="footnote reference"/>
-    <w:basedOn w:val="Fontdeparagrafimplicit"/>
+    <w:basedOn w:val="DefaultParagraphFont"/>
     <w:semiHidden/>
     <w:unhideWhenUsed/>
     <w:rsid w:val="00D31787"/>
@@ -3794,9 +3745,9 @@
       <w:lang w:val="en-US"/>
     </w:rPr>
   </w:style>
-  <w:style w:type="character" w:styleId="Accentuat">
+  <w:style w:type="character" w:styleId="Emphasis">
     <w:name w:val="Emphasis"/>
-    <w:basedOn w:val="Fontdeparagrafimplicit"/>
+    <w:basedOn w:val="DefaultParagraphFont"/>
     <w:uiPriority w:val="20"/>
     <w:qFormat/>
     <w:rsid w:val="0067426D"/>
@@ -3805,9 +3756,9 @@
       <w:iCs/>
     </w:rPr>
   </w:style>
-  <w:style w:type="table" w:styleId="Tabelgril">
+  <w:style w:type="table" w:styleId="TableGrid">
     <w:name w:val="Table Grid"/>
-    <w:basedOn w:val="TabelNormal"/>
+    <w:basedOn w:val="TableNormal"/>
     <w:uiPriority w:val="59"/>
     <w:rsid w:val="00301A7F"/>
     <w:pPr>
@@ -3824,9 +3775,9 @@
       </w:tblBorders>
     </w:tblPr>
   </w:style>
-  <w:style w:type="table" w:styleId="Tabelgril4-Accentuare1">
+  <w:style w:type="table" w:styleId="GridTable4-Accent1">
     <w:name w:val="Grid Table 4 Accent 1"/>
-    <w:basedOn w:val="TabelNormal"/>
+    <w:basedOn w:val="TableNormal"/>
     <w:uiPriority w:val="49"/>
     <w:rsid w:val="00883890"/>
     <w:pPr>

</xml_diff>